<commit_message>
Inline comments and feedback for HW 0925.
</commit_message>
<xml_diff>
--- a/usability-study/usabilityAndHeuristics.docx
+++ b/usability-study/usabilityAndHeuristics.docx
@@ -15818,13 +15818,33 @@
         <w:rPr>
           <w:rFonts w:ascii="Times New Roman" w:hAnsi="Times New Roman" w:cs="Times New Roman"/>
         </w:rPr>
-        <w:t>either learnability (everyone we tested was a proficient user) or</w:t>
+        <w:t xml:space="preserve">either learnability </w:t>
+      </w:r>
+      <w:commentRangeStart w:id="0"/>
+      <w:r>
+        <w:rPr>
+          <w:rFonts w:ascii="Times New Roman" w:hAnsi="Times New Roman" w:cs="Times New Roman"/>
+        </w:rPr>
+        <w:t>(everyone we tested was a proficient user) or</w:t>
       </w:r>
       <w:r>
         <w:rPr>
           <w:rFonts w:ascii="Times New Roman" w:hAnsi="Times New Roman" w:cs="Times New Roman"/>
         </w:rPr>
-        <w:t xml:space="preserve"> memorability (people use their phones too often to ever forget how!). </w:t>
+        <w:t xml:space="preserve"> memorability (people use their phones too often to ever forget how!)</w:t>
+      </w:r>
+      <w:commentRangeEnd w:id="0"/>
+      <w:r>
+        <w:rPr>
+          <w:rStyle w:val="CommentReference"/>
+        </w:rPr>
+        <w:commentReference w:id="0"/>
+      </w:r>
+      <w:r>
+        <w:rPr>
+          <w:rFonts w:ascii="Times New Roman" w:hAnsi="Times New Roman" w:cs="Times New Roman"/>
+        </w:rPr>
+        <w:t xml:space="preserve">. </w:t>
       </w:r>
       <w:r>
         <w:rPr>
@@ -15907,13 +15927,18 @@
         </w:rPr>
         <w:t>, giving this metric slightly less emphasis</w:t>
       </w:r>
-      <w:bookmarkStart w:id="0" w:name="_GoBack"/>
-      <w:bookmarkEnd w:id="0"/>
       <w:r>
         <w:rPr>
           <w:rFonts w:ascii="Times New Roman" w:hAnsi="Times New Roman" w:cs="Times New Roman"/>
         </w:rPr>
-        <w:t xml:space="preserve">. This makes errors not quite as reliable of a metric for determining usability. The metric with the lowest priority is satisfaction because it is so subjective; however, I did notice </w:t>
+        <w:t xml:space="preserve">. This makes errors not quite as reliable of a metric for determining usability. </w:t>
+      </w:r>
+      <w:commentRangeStart w:id="1"/>
+      <w:r>
+        <w:rPr>
+          <w:rFonts w:ascii="Times New Roman" w:hAnsi="Times New Roman" w:cs="Times New Roman"/>
+        </w:rPr>
+        <w:t xml:space="preserve">The metric with the lowest priority is satisfaction because it is so subjective; however, I did notice </w:t>
       </w:r>
       <w:r>
         <w:rPr>
@@ -15926,6 +15951,13 @@
           <w:rFonts w:ascii="Times New Roman" w:hAnsi="Times New Roman" w:cs="Times New Roman"/>
         </w:rPr>
         <w:t xml:space="preserve"> and satisfaction.</w:t>
+      </w:r>
+      <w:commentRangeEnd w:id="1"/>
+      <w:r>
+        <w:rPr>
+          <w:rStyle w:val="CommentReference"/>
+        </w:rPr>
+        <w:commentReference w:id="1"/>
       </w:r>
     </w:p>
     <w:p>
@@ -16000,11 +16032,25 @@
         <w:tab/>
         <w:t xml:space="preserve">One of Tognazzini’s first principles is </w:t>
       </w:r>
+      <w:commentRangeStart w:id="2"/>
       <w:r>
         <w:rPr>
           <w:rFonts w:ascii="Times New Roman" w:hAnsi="Times New Roman" w:cs="Times New Roman"/>
         </w:rPr>
-        <w:t>consistency.</w:t>
+        <w:t>consistency</w:t>
+      </w:r>
+      <w:commentRangeEnd w:id="2"/>
+      <w:r>
+        <w:rPr>
+          <w:rStyle w:val="CommentReference"/>
+        </w:rPr>
+        <w:commentReference w:id="2"/>
+      </w:r>
+      <w:r>
+        <w:rPr>
+          <w:rFonts w:ascii="Times New Roman" w:hAnsi="Times New Roman" w:cs="Times New Roman"/>
+        </w:rPr>
+        <w:t>.</w:t>
       </w:r>
       <w:r>
         <w:rPr>
@@ -16080,7 +16126,7 @@
                     </pic:cNvPicPr>
                   </pic:nvPicPr>
                   <pic:blipFill>
-                    <a:blip r:embed="rId9">
+                    <a:blip r:embed="rId10">
                       <a:extLst>
                         <a:ext uri="{28A0092B-C50C-407E-A947-70E740481C1C}">
                           <a14:useLocalDpi xmlns:a14="http://schemas.microsoft.com/office/drawing/2010/main" val="0"/>
@@ -16140,7 +16186,7 @@
                     </pic:cNvPicPr>
                   </pic:nvPicPr>
                   <pic:blipFill>
-                    <a:blip r:embed="rId10">
+                    <a:blip r:embed="rId11">
                       <a:extLst>
                         <a:ext uri="{28A0092B-C50C-407E-A947-70E740481C1C}">
                           <a14:useLocalDpi xmlns:a14="http://schemas.microsoft.com/office/drawing/2010/main" val="0"/>
@@ -16266,6 +16312,7 @@
       <w:r>
         <w:rPr>
           <w:rFonts w:ascii="Times New Roman" w:hAnsi="Times New Roman" w:cs="Times New Roman"/>
+          <w:noProof/>
         </w:rPr>
         <w:drawing>
           <wp:inline distT="0" distB="0" distL="0" distR="0" wp14:anchorId="1B21E310" wp14:editId="4E36460B">
@@ -16285,7 +16332,7 @@
                     </pic:cNvPicPr>
                   </pic:nvPicPr>
                   <pic:blipFill>
-                    <a:blip r:embed="rId11">
+                    <a:blip r:embed="rId12">
                       <a:extLst>
                         <a:ext uri="{28A0092B-C50C-407E-A947-70E740481C1C}">
                           <a14:useLocalDpi xmlns:a14="http://schemas.microsoft.com/office/drawing/2010/main" val="0"/>
@@ -16390,7 +16437,7 @@
                     </pic:cNvPicPr>
                   </pic:nvPicPr>
                   <pic:blipFill>
-                    <a:blip r:embed="rId12">
+                    <a:blip r:embed="rId13">
                       <a:extLst>
                         <a:ext uri="{28A0092B-C50C-407E-A947-70E740481C1C}">
                           <a14:useLocalDpi xmlns:a14="http://schemas.microsoft.com/office/drawing/2010/main" val="0"/>
@@ -16462,7 +16509,7 @@
                     </pic:cNvPicPr>
                   </pic:nvPicPr>
                   <pic:blipFill>
-                    <a:blip r:embed="rId13">
+                    <a:blip r:embed="rId14">
                       <a:extLst>
                         <a:ext uri="{28A0092B-C50C-407E-A947-70E740481C1C}">
                           <a14:useLocalDpi xmlns:a14="http://schemas.microsoft.com/office/drawing/2010/main" val="0"/>
@@ -16520,7 +16567,27 @@
         <w:rPr>
           <w:rFonts w:ascii="Times New Roman" w:hAnsi="Times New Roman" w:cs="Times New Roman"/>
         </w:rPr>
-        <w:t xml:space="preserve">After giving users the task of adding Port-au-Prince to the clock app, they were instantly familiar with the + symbol in the upper right indicating an addition to the current app (if they had not been familiar already). Therefore, when asked to create a new contact, users could trust the + symbol in the phone app to perform a similar task as in the clock app. Though not a perfect comparison to the navigation design in Android, this shows that iOS follows Tognazzini’s principle of consistency more closely than Android, providing one </w:t>
+        <w:t xml:space="preserve">After giving users the task of adding Port-au-Prince to the clock app, they were instantly familiar with the + symbol in the upper right indicating an addition to the current app (if they had not been familiar already). Therefore, when asked to create a new contact, users could trust the + symbol in the phone app to perform a similar task as in the clock app. </w:t>
+      </w:r>
+      <w:commentRangeStart w:id="3"/>
+      <w:r>
+        <w:rPr>
+          <w:rFonts w:ascii="Times New Roman" w:hAnsi="Times New Roman" w:cs="Times New Roman"/>
+        </w:rPr>
+        <w:t>Though not a perfect comparison to the navigation design in Android,</w:t>
+      </w:r>
+      <w:commentRangeEnd w:id="3"/>
+      <w:r>
+        <w:rPr>
+          <w:rStyle w:val="CommentReference"/>
+        </w:rPr>
+        <w:commentReference w:id="3"/>
+      </w:r>
+      <w:r>
+        <w:rPr>
+          <w:rFonts w:ascii="Times New Roman" w:hAnsi="Times New Roman" w:cs="Times New Roman"/>
+        </w:rPr>
+        <w:t xml:space="preserve"> this shows that iOS follows Tognazzini’s principle of consistency more closely than Android, providing one </w:t>
       </w:r>
       <w:r>
         <w:rPr>
@@ -16714,7 +16781,7 @@
                     </pic:cNvPicPr>
                   </pic:nvPicPr>
                   <pic:blipFill>
-                    <a:blip r:embed="rId14">
+                    <a:blip r:embed="rId15">
                       <a:extLst>
                         <a:ext uri="{28A0092B-C50C-407E-A947-70E740481C1C}">
                           <a14:useLocalDpi xmlns:a14="http://schemas.microsoft.com/office/drawing/2010/main" val="0"/>
@@ -16782,6 +16849,7 @@
       <w:r>
         <w:rPr>
           <w:rFonts w:ascii="Times New Roman" w:hAnsi="Times New Roman" w:cs="Times New Roman"/>
+          <w:noProof/>
         </w:rPr>
         <w:drawing>
           <wp:inline distT="0" distB="0" distL="0" distR="0" wp14:anchorId="0702A4AA" wp14:editId="0FECB4CB">
@@ -16801,7 +16869,7 @@
                     </pic:cNvPicPr>
                   </pic:nvPicPr>
                   <pic:blipFill>
-                    <a:blip r:embed="rId15">
+                    <a:blip r:embed="rId16">
                       <a:extLst>
                         <a:ext uri="{28A0092B-C50C-407E-A947-70E740481C1C}">
                           <a14:useLocalDpi xmlns:a14="http://schemas.microsoft.com/office/drawing/2010/main" val="0"/>
@@ -16883,7 +16951,21 @@
         <w:rPr>
           <w:rFonts w:ascii="Times New Roman" w:hAnsi="Times New Roman" w:cs="Times New Roman"/>
         </w:rPr>
-        <w:t xml:space="preserve"> there and can be accessed if the current menu is dismissed.</w:t>
+        <w:t xml:space="preserve"> there and can be accessed if the current menu is dismissed</w:t>
+      </w:r>
+      <w:commentRangeStart w:id="4"/>
+      <w:r>
+        <w:rPr>
+          <w:rFonts w:ascii="Times New Roman" w:hAnsi="Times New Roman" w:cs="Times New Roman"/>
+        </w:rPr>
+        <w:t>.</w:t>
+      </w:r>
+      <w:commentRangeEnd w:id="4"/>
+      <w:r>
+        <w:rPr>
+          <w:rStyle w:val="CommentReference"/>
+        </w:rPr>
+        <w:commentReference w:id="4"/>
       </w:r>
     </w:p>
     <w:p>
@@ -16904,13 +16986,47 @@
         <w:rPr>
           <w:rFonts w:ascii="Times New Roman" w:hAnsi="Times New Roman" w:cs="Times New Roman"/>
         </w:rPr>
-        <w:t xml:space="preserve"> has nineteen first principles, but consistency and use of metaphors are the two that most accurately explain why iOS outperformed Android in our study. The differences were subtle: for example, Android’s dropdown menu used the idea of translucency in alignment with Tognazzini’s metaphors principle, but iOS simply did it better. It is no surprise that the two leading platforms of the smart phone market align with most—if not all—of Tognazzini’</w:t>
+        <w:t xml:space="preserve"> has nineteen first principles, but consistency and use of metaphors are the two that most accurately explain why iOS outperformed Android in our study. The differences were subtle: for example, Android’s dropdown menu used the idea of translucency in alignment with Tognazzini’s metaphors principle, but iOS simply did it </w:t>
+      </w:r>
+      <w:commentRangeStart w:id="5"/>
+      <w:r>
+        <w:rPr>
+          <w:rFonts w:ascii="Times New Roman" w:hAnsi="Times New Roman" w:cs="Times New Roman"/>
+        </w:rPr>
+        <w:t>better</w:t>
+      </w:r>
+      <w:commentRangeEnd w:id="5"/>
+      <w:r>
+        <w:rPr>
+          <w:rStyle w:val="CommentReference"/>
+        </w:rPr>
+        <w:commentReference w:id="5"/>
       </w:r>
       <w:r>
         <w:rPr>
           <w:rFonts w:ascii="Times New Roman" w:hAnsi="Times New Roman" w:cs="Times New Roman"/>
         </w:rPr>
-        <w:t>s principles. But the little details matter greatly</w:t>
+        <w:t>. It is no surprise that the two leading platforms of the smart phone market align with most—if not all—of Tognazzini’</w:t>
+      </w:r>
+      <w:r>
+        <w:rPr>
+          <w:rFonts w:ascii="Times New Roman" w:hAnsi="Times New Roman" w:cs="Times New Roman"/>
+        </w:rPr>
+        <w:t xml:space="preserve">s principles. But the </w:t>
+      </w:r>
+      <w:commentRangeStart w:id="6"/>
+      <w:r>
+        <w:rPr>
+          <w:rFonts w:ascii="Times New Roman" w:hAnsi="Times New Roman" w:cs="Times New Roman"/>
+        </w:rPr>
+        <w:t>little details matter greatly</w:t>
+      </w:r>
+      <w:commentRangeEnd w:id="6"/>
+      <w:r>
+        <w:rPr>
+          <w:rStyle w:val="CommentReference"/>
+        </w:rPr>
+        <w:commentReference w:id="6"/>
       </w:r>
       <w:r>
         <w:rPr>
@@ -16920,7 +17036,7 @@
       </w:r>
     </w:p>
     <w:sectPr>
-      <w:headerReference w:type="default" r:id="rId16"/>
+      <w:headerReference w:type="default" r:id="rId17"/>
       <w:pgSz w:w="12240" w:h="15840"/>
       <w:pgMar w:top="1440" w:right="1440" w:bottom="1440" w:left="1440" w:header="720" w:footer="720" w:gutter="0"/>
       <w:cols w:space="720"/>
@@ -16928,6 +17044,140 @@
     </w:sectPr>
   </w:body>
 </w:document>
+</file>
+
+<file path=word/comments.xml><?xml version="1.0" encoding="utf-8"?>
+<w:comments xmlns:wpc="http://schemas.microsoft.com/office/word/2010/wordprocessingCanvas" xmlns:mo="http://schemas.microsoft.com/office/mac/office/2008/main" xmlns:mc="http://schemas.openxmlformats.org/markup-compatibility/2006" xmlns:mv="urn:schemas-microsoft-com:mac:vml" xmlns:o="urn:schemas-microsoft-com:office:office" xmlns:r="http://schemas.openxmlformats.org/officeDocument/2006/relationships" xmlns:m="http://schemas.openxmlformats.org/officeDocument/2006/math" xmlns:v="urn:schemas-microsoft-com:vml" xmlns:wp14="http://schemas.microsoft.com/office/word/2010/wordprocessingDrawing" xmlns:wp="http://schemas.openxmlformats.org/drawingml/2006/wordprocessingDrawing" xmlns:w10="urn:schemas-microsoft-com:office:word" xmlns:w="http://schemas.openxmlformats.org/wordprocessingml/2006/main" xmlns:w14="http://schemas.microsoft.com/office/word/2010/wordml" xmlns:wpg="http://schemas.microsoft.com/office/word/2010/wordprocessingGroup" xmlns:wpi="http://schemas.microsoft.com/office/word/2010/wordprocessingInk" xmlns:wne="http://schemas.microsoft.com/office/word/2006/wordml" xmlns:wps="http://schemas.microsoft.com/office/word/2010/wordprocessingShape" mc:Ignorable="w14 wp14">
+  <w:comment w:id="0" w:author="John David N. Dionisio" w:date="2014-10-18T16:00:00Z" w:initials="JD">
+    <w:p>
+      <w:pPr>
+        <w:pStyle w:val="CommentText"/>
+      </w:pPr>
+      <w:r>
+        <w:rPr>
+          <w:rStyle w:val="CommentReference"/>
+        </w:rPr>
+        <w:annotationRef/>
+      </w:r>
+      <w:r>
+        <w:t>LOL somewhat obvious but still nice to point out.</w:t>
+      </w:r>
+    </w:p>
+  </w:comment>
+  <w:comment w:id="1" w:author="John David N. Dionisio" w:date="2014-10-18T16:00:00Z" w:initials="JD">
+    <w:p>
+      <w:pPr>
+        <w:pStyle w:val="CommentText"/>
+      </w:pPr>
+      <w:r>
+        <w:rPr>
+          <w:rStyle w:val="CommentReference"/>
+        </w:rPr>
+        <w:annotationRef/>
+      </w:r>
+      <w:r>
+        <w:t>Well-stated.</w:t>
+      </w:r>
+    </w:p>
+  </w:comment>
+  <w:comment w:id="2" w:author="John David N. Dionisio" w:date="2014-10-18T16:02:00Z" w:initials="JD">
+    <w:p>
+      <w:pPr>
+        <w:pStyle w:val="CommentText"/>
+      </w:pPr>
+      <w:r>
+        <w:rPr>
+          <w:rStyle w:val="CommentReference"/>
+        </w:rPr>
+        <w:annotationRef/>
+      </w:r>
+      <w:r>
+        <w:t>Which happens to show up in other lists as well, so good choice, but a little mention that Nielsen, Shneiderman, and even Apple explicitly highlight consistency as a valuable characteristic would have strengthened it even more.</w:t>
+      </w:r>
+      <w:r>
+        <w:t xml:space="preserve">  True, this is </w:t>
+      </w:r>
+      <w:r>
+        <w:rPr>
+          <w:i/>
+        </w:rPr>
+        <w:t>in-house</w:t>
+      </w:r>
+      <w:r>
+        <w:t xml:space="preserve"> consistency, but the general idea remains widely-valued.</w:t>
+      </w:r>
+    </w:p>
+  </w:comment>
+  <w:comment w:id="3" w:author="John David N. Dionisio" w:date="2014-10-18T16:05:00Z" w:initials="JD">
+    <w:p>
+      <w:pPr>
+        <w:pStyle w:val="CommentText"/>
+      </w:pPr>
+      <w:r>
+        <w:rPr>
+          <w:rStyle w:val="CommentReference"/>
+        </w:rPr>
+        <w:annotationRef/>
+      </w:r>
+      <w:r>
+        <w:t>Despite this, it would still have been informative to show how the Android interface looked for these equivalent functions.</w:t>
+      </w:r>
+    </w:p>
+  </w:comment>
+  <w:comment w:id="4" w:author="John David N. Dionisio" w:date="2014-10-18T16:07:00Z" w:initials="JD">
+    <w:p>
+      <w:pPr>
+        <w:pStyle w:val="CommentText"/>
+      </w:pPr>
+      <w:r>
+        <w:rPr>
+          <w:rStyle w:val="CommentReference"/>
+        </w:rPr>
+        <w:annotationRef/>
+      </w:r>
+      <w:r>
+        <w:t>Nice find—and a good example of a design choice that most people do not notice, yet that makes a good case for having some real impact on usability.</w:t>
+      </w:r>
+    </w:p>
+  </w:comment>
+  <w:comment w:id="5" w:author="John David N. Dionisio" w:date="2014-10-18T16:08:00Z" w:initials="JD">
+    <w:p>
+      <w:pPr>
+        <w:pStyle w:val="CommentText"/>
+      </w:pPr>
+      <w:r>
+        <w:rPr>
+          <w:rStyle w:val="CommentReference"/>
+        </w:rPr>
+        <w:annotationRef/>
+      </w:r>
+      <w:r>
+        <w:t>For this comparison, something more specific than “better” can avoid potential “that’s a subjective opinion” critiques of this sentence.</w:t>
+      </w:r>
+    </w:p>
+  </w:comment>
+  <w:comment w:id="6" w:author="John David N. Dionisio" w:date="2014-10-18T16:09:00Z" w:initials="JD">
+    <w:p>
+      <w:pPr>
+        <w:pStyle w:val="CommentText"/>
+      </w:pPr>
+      <w:r>
+        <w:rPr>
+          <w:rStyle w:val="CommentReference"/>
+        </w:rPr>
+        <w:annotationRef/>
+      </w:r>
+      <w:r>
+        <w:t xml:space="preserve">LOL hey I just said that </w:t>
+      </w:r>
+      <w:r>
+        <w:sym w:font="Wingdings" w:char="F04A"/>
+      </w:r>
+      <w:bookmarkStart w:id="7" w:name="_GoBack"/>
+      <w:bookmarkEnd w:id="7"/>
+    </w:p>
+  </w:comment>
+</w:comments>
 </file>
 
 <file path=word/endnotes.xml><?xml version="1.0" encoding="utf-8"?>
@@ -18526,6 +18776,7 @@
   <w:style w:type="character" w:default="1" w:styleId="DefaultParagraphFont">
     <w:name w:val="Default Paragraph Font"/>
     <w:uiPriority w:val="1"/>
+    <w:semiHidden/>
     <w:unhideWhenUsed/>
   </w:style>
   <w:style w:type="table" w:default="1" w:styleId="TableNormal">
@@ -18635,6 +18886,65 @@
       <w:rFonts w:ascii="Lucida Grande" w:hAnsi="Lucida Grande" w:cs="Lucida Grande"/>
       <w:sz w:val="18"/>
       <w:szCs w:val="18"/>
+    </w:rPr>
+  </w:style>
+  <w:style w:type="character" w:styleId="CommentReference">
+    <w:name w:val="annotation reference"/>
+    <w:basedOn w:val="DefaultParagraphFont"/>
+    <w:uiPriority w:val="99"/>
+    <w:semiHidden/>
+    <w:unhideWhenUsed/>
+    <w:rsid w:val="000817EA"/>
+    <w:rPr>
+      <w:sz w:val="18"/>
+      <w:szCs w:val="18"/>
+    </w:rPr>
+  </w:style>
+  <w:style w:type="paragraph" w:styleId="CommentText">
+    <w:name w:val="annotation text"/>
+    <w:basedOn w:val="Normal"/>
+    <w:link w:val="CommentTextChar"/>
+    <w:uiPriority w:val="99"/>
+    <w:semiHidden/>
+    <w:unhideWhenUsed/>
+    <w:rsid w:val="000817EA"/>
+  </w:style>
+  <w:style w:type="character" w:customStyle="1" w:styleId="CommentTextChar">
+    <w:name w:val="Comment Text Char"/>
+    <w:basedOn w:val="DefaultParagraphFont"/>
+    <w:link w:val="CommentText"/>
+    <w:uiPriority w:val="99"/>
+    <w:semiHidden/>
+    <w:rsid w:val="000817EA"/>
+  </w:style>
+  <w:style w:type="paragraph" w:styleId="CommentSubject">
+    <w:name w:val="annotation subject"/>
+    <w:basedOn w:val="CommentText"/>
+    <w:next w:val="CommentText"/>
+    <w:link w:val="CommentSubjectChar"/>
+    <w:uiPriority w:val="99"/>
+    <w:semiHidden/>
+    <w:unhideWhenUsed/>
+    <w:rsid w:val="000817EA"/>
+    <w:rPr>
+      <w:b/>
+      <w:bCs/>
+      <w:sz w:val="20"/>
+      <w:szCs w:val="20"/>
+    </w:rPr>
+  </w:style>
+  <w:style w:type="character" w:customStyle="1" w:styleId="CommentSubjectChar">
+    <w:name w:val="Comment Subject Char"/>
+    <w:basedOn w:val="CommentTextChar"/>
+    <w:link w:val="CommentSubject"/>
+    <w:uiPriority w:val="99"/>
+    <w:semiHidden/>
+    <w:rsid w:val="000817EA"/>
+    <w:rPr>
+      <w:b/>
+      <w:bCs/>
+      <w:sz w:val="20"/>
+      <w:szCs w:val="20"/>
     </w:rPr>
   </w:style>
 </w:styles>
@@ -18799,6 +19109,7 @@
   <w:style w:type="character" w:default="1" w:styleId="DefaultParagraphFont">
     <w:name w:val="Default Paragraph Font"/>
     <w:uiPriority w:val="1"/>
+    <w:semiHidden/>
     <w:unhideWhenUsed/>
   </w:style>
   <w:style w:type="table" w:default="1" w:styleId="TableNormal">
@@ -18908,6 +19219,65 @@
       <w:rFonts w:ascii="Lucida Grande" w:hAnsi="Lucida Grande" w:cs="Lucida Grande"/>
       <w:sz w:val="18"/>
       <w:szCs w:val="18"/>
+    </w:rPr>
+  </w:style>
+  <w:style w:type="character" w:styleId="CommentReference">
+    <w:name w:val="annotation reference"/>
+    <w:basedOn w:val="DefaultParagraphFont"/>
+    <w:uiPriority w:val="99"/>
+    <w:semiHidden/>
+    <w:unhideWhenUsed/>
+    <w:rsid w:val="000817EA"/>
+    <w:rPr>
+      <w:sz w:val="18"/>
+      <w:szCs w:val="18"/>
+    </w:rPr>
+  </w:style>
+  <w:style w:type="paragraph" w:styleId="CommentText">
+    <w:name w:val="annotation text"/>
+    <w:basedOn w:val="Normal"/>
+    <w:link w:val="CommentTextChar"/>
+    <w:uiPriority w:val="99"/>
+    <w:semiHidden/>
+    <w:unhideWhenUsed/>
+    <w:rsid w:val="000817EA"/>
+  </w:style>
+  <w:style w:type="character" w:customStyle="1" w:styleId="CommentTextChar">
+    <w:name w:val="Comment Text Char"/>
+    <w:basedOn w:val="DefaultParagraphFont"/>
+    <w:link w:val="CommentText"/>
+    <w:uiPriority w:val="99"/>
+    <w:semiHidden/>
+    <w:rsid w:val="000817EA"/>
+  </w:style>
+  <w:style w:type="paragraph" w:styleId="CommentSubject">
+    <w:name w:val="annotation subject"/>
+    <w:basedOn w:val="CommentText"/>
+    <w:next w:val="CommentText"/>
+    <w:link w:val="CommentSubjectChar"/>
+    <w:uiPriority w:val="99"/>
+    <w:semiHidden/>
+    <w:unhideWhenUsed/>
+    <w:rsid w:val="000817EA"/>
+    <w:rPr>
+      <w:b/>
+      <w:bCs/>
+      <w:sz w:val="20"/>
+      <w:szCs w:val="20"/>
+    </w:rPr>
+  </w:style>
+  <w:style w:type="character" w:customStyle="1" w:styleId="CommentSubjectChar">
+    <w:name w:val="Comment Subject Char"/>
+    <w:basedOn w:val="CommentTextChar"/>
+    <w:link w:val="CommentSubject"/>
+    <w:uiPriority w:val="99"/>
+    <w:semiHidden/>
+    <w:rsid w:val="000817EA"/>
+    <w:rPr>
+      <w:b/>
+      <w:bCs/>
+      <w:sz w:val="20"/>
+      <w:szCs w:val="20"/>
     </w:rPr>
   </w:style>
 </w:styles>
@@ -19238,7 +19608,7 @@
 </file>
 
 <file path=customXml/itemProps1.xml><?xml version="1.0" encoding="utf-8"?>
-<ds:datastoreItem xmlns:ds="http://schemas.openxmlformats.org/officeDocument/2006/customXml" ds:itemID="{1DE6573A-572C-7F49-B877-787DAE787918}">
+<ds:datastoreItem xmlns:ds="http://schemas.openxmlformats.org/officeDocument/2006/customXml" ds:itemID="{20EB4FF9-FBE4-F642-87A5-772790F09069}">
   <ds:schemaRefs>
     <ds:schemaRef ds:uri="http://schemas.openxmlformats.org/officeDocument/2006/bibliography"/>
   </ds:schemaRefs>

</xml_diff>